<commit_message>
Tweaks to ReadMe / Project Proposal
Eventually, we will remove the word document.
</commit_message>
<xml_diff>
--- a/Project_Proposal.docx
+++ b/Project_Proposal.docx
@@ -191,140 +191,133 @@
         <w:rPr>
           <w:rFonts w:ascii="Helvetica" w:hAnsi="Helvetica" w:cs="Helvetica"/>
         </w:rPr>
-        <w:t xml:space="preserve">Is there a correlation between Twitter sentiment and immigration stock and/or </w:t>
-      </w:r>
-      <w:proofErr w:type="gramStart"/>
-      <w:r>
-        <w:rPr>
-          <w:rFonts w:ascii="Helvetica" w:hAnsi="Helvetica" w:cs="Helvetica"/>
-        </w:rPr>
-        <w:t>flows.</w:t>
-      </w:r>
-      <w:proofErr w:type="gramEnd"/>
+        <w:t xml:space="preserve">Is there a </w:t>
+      </w:r>
+      <w:r>
+        <w:rPr>
+          <w:rFonts w:ascii="Helvetica" w:hAnsi="Helvetica" w:cs="Helvetica"/>
+        </w:rPr>
+        <w:t>relationship between the foreign-born population</w:t>
+      </w:r>
       <w:r>
         <w:rPr>
           <w:rFonts w:ascii="Helvetica" w:hAnsi="Helvetica" w:cs="Helvetica"/>
         </w:rPr>
         <w:t xml:space="preserve"> </w:t>
       </w:r>
-    </w:p>
-    <w:p>
-      <w:pPr>
-        <w:tabs>
-          <w:tab w:val="left" w:pos="720"/>
-          <w:tab w:val="left" w:pos="1440"/>
-          <w:tab w:val="left" w:pos="2160"/>
-          <w:tab w:val="left" w:pos="2880"/>
-          <w:tab w:val="left" w:pos="3600"/>
-          <w:tab w:val="left" w:pos="4320"/>
-          <w:tab w:val="left" w:pos="5040"/>
-          <w:tab w:val="left" w:pos="5760"/>
-          <w:tab w:val="left" w:pos="6480"/>
-          <w:tab w:val="left" w:pos="7200"/>
-          <w:tab w:val="left" w:pos="7920"/>
-          <w:tab w:val="left" w:pos="8640"/>
-        </w:tabs>
-        <w:autoSpaceDE w:val="0"/>
-        <w:autoSpaceDN w:val="0"/>
-        <w:adjustRightInd w:val="0"/>
-        <w:rPr>
-          <w:rFonts w:ascii="Helvetica" w:hAnsi="Helvetica" w:cs="Helvetica"/>
-        </w:rPr>
-      </w:pPr>
-      <w:r>
-        <w:rPr>
-          <w:rFonts w:ascii="Helvetica" w:hAnsi="Helvetica" w:cs="Helvetica"/>
-        </w:rPr>
-        <w:t>We will be matching the Twitter accounts of local NPR news stations with cities and/or counties.  From this data, we will use US Census data to evaluate the relationship between the sentiment of these news Tweets and their replies with foreign-born share of the population.   We may experiment with specific Twitter search terms like “immigrant” or the like.</w:t>
-      </w:r>
-    </w:p>
-    <w:p>
-      <w:pPr>
-        <w:tabs>
-          <w:tab w:val="left" w:pos="720"/>
-          <w:tab w:val="left" w:pos="1440"/>
-          <w:tab w:val="left" w:pos="2160"/>
-          <w:tab w:val="left" w:pos="2880"/>
-          <w:tab w:val="left" w:pos="3600"/>
-          <w:tab w:val="left" w:pos="4320"/>
-          <w:tab w:val="left" w:pos="5040"/>
-          <w:tab w:val="left" w:pos="5760"/>
-          <w:tab w:val="left" w:pos="6480"/>
-          <w:tab w:val="left" w:pos="7200"/>
-          <w:tab w:val="left" w:pos="7920"/>
-          <w:tab w:val="left" w:pos="8640"/>
-        </w:tabs>
-        <w:autoSpaceDE w:val="0"/>
-        <w:autoSpaceDN w:val="0"/>
-        <w:adjustRightInd w:val="0"/>
-        <w:rPr>
-          <w:rFonts w:ascii="Helvetica" w:hAnsi="Helvetica" w:cs="Helvetica"/>
-        </w:rPr>
-      </w:pPr>
-    </w:p>
-    <w:p>
-      <w:pPr>
-        <w:tabs>
-          <w:tab w:val="left" w:pos="720"/>
-          <w:tab w:val="left" w:pos="1440"/>
-          <w:tab w:val="left" w:pos="2160"/>
-          <w:tab w:val="left" w:pos="2880"/>
-          <w:tab w:val="left" w:pos="3600"/>
-          <w:tab w:val="left" w:pos="4320"/>
-          <w:tab w:val="left" w:pos="5040"/>
-          <w:tab w:val="left" w:pos="5760"/>
-          <w:tab w:val="left" w:pos="6480"/>
-          <w:tab w:val="left" w:pos="7200"/>
-          <w:tab w:val="left" w:pos="7920"/>
-          <w:tab w:val="left" w:pos="8640"/>
-        </w:tabs>
-        <w:autoSpaceDE w:val="0"/>
-        <w:autoSpaceDN w:val="0"/>
-        <w:adjustRightInd w:val="0"/>
-        <w:rPr>
-          <w:rFonts w:ascii="Helvetica" w:hAnsi="Helvetica" w:cs="Helvetica"/>
-        </w:rPr>
-      </w:pPr>
-      <w:r>
-        <w:rPr>
-          <w:rFonts w:ascii="Helvetica" w:hAnsi="Helvetica" w:cs="Helvetica"/>
-        </w:rPr>
-        <w:t>Breakdown of Tasks</w:t>
-      </w:r>
-    </w:p>
-    <w:p>
-      <w:pPr>
-        <w:pStyle w:val="ListParagraph"/>
-        <w:numPr>
-          <w:ilvl w:val="0"/>
-          <w:numId w:val="1"/>
-        </w:numPr>
-        <w:tabs>
-          <w:tab w:val="left" w:pos="720"/>
-          <w:tab w:val="left" w:pos="1440"/>
-          <w:tab w:val="left" w:pos="2160"/>
-          <w:tab w:val="left" w:pos="2880"/>
-          <w:tab w:val="left" w:pos="3600"/>
-          <w:tab w:val="left" w:pos="4320"/>
-          <w:tab w:val="left" w:pos="5040"/>
-          <w:tab w:val="left" w:pos="5760"/>
-          <w:tab w:val="left" w:pos="6480"/>
-          <w:tab w:val="left" w:pos="7200"/>
-          <w:tab w:val="left" w:pos="7920"/>
-          <w:tab w:val="left" w:pos="8640"/>
-        </w:tabs>
-        <w:autoSpaceDE w:val="0"/>
-        <w:autoSpaceDN w:val="0"/>
-        <w:adjustRightInd w:val="0"/>
-        <w:rPr>
-          <w:rFonts w:ascii="Helvetica" w:hAnsi="Helvetica" w:cs="Helvetica"/>
-        </w:rPr>
-      </w:pPr>
-      <w:r>
-        <w:rPr>
-          <w:rFonts w:ascii="Helvetica" w:hAnsi="Helvetica" w:cs="Helvetica"/>
-        </w:rPr>
-        <w:t>TBD</w:t>
+      <w:r>
+        <w:rPr>
+          <w:rFonts w:ascii="Helvetica" w:hAnsi="Helvetica" w:cs="Helvetica"/>
+        </w:rPr>
+        <w:t xml:space="preserve">and Twitter sentiment on the topic of immigration? </w:t>
+      </w:r>
+      <w:r>
+        <w:rPr>
+          <w:rFonts w:ascii="Helvetica" w:hAnsi="Helvetica" w:cs="Helvetica"/>
+        </w:rPr>
+        <w:t xml:space="preserve"> </w:t>
+      </w:r>
+      <w:r>
+        <w:rPr>
+          <w:rFonts w:ascii="Helvetica" w:hAnsi="Helvetica" w:cs="Helvetica"/>
+        </w:rPr>
+        <w:t>To explore this question, we</w:t>
+      </w:r>
+      <w:r>
+        <w:rPr>
+          <w:rFonts w:ascii="Helvetica" w:hAnsi="Helvetica" w:cs="Helvetica"/>
+        </w:rPr>
+        <w:t xml:space="preserve"> </w:t>
+      </w:r>
+      <w:r>
+        <w:rPr>
+          <w:rFonts w:ascii="Helvetica" w:hAnsi="Helvetica" w:cs="Helvetica"/>
+        </w:rPr>
+        <w:t>matched</w:t>
+      </w:r>
+      <w:r>
+        <w:rPr>
+          <w:rFonts w:ascii="Helvetica" w:hAnsi="Helvetica" w:cs="Helvetica"/>
+        </w:rPr>
+        <w:t xml:space="preserve"> the Twitter accounts of local NPR</w:t>
+      </w:r>
+      <w:r>
+        <w:rPr>
+          <w:rFonts w:ascii="Helvetica" w:hAnsi="Helvetica" w:cs="Helvetica"/>
+        </w:rPr>
+        <w:t>-affiliated</w:t>
+      </w:r>
+      <w:r>
+        <w:rPr>
+          <w:rFonts w:ascii="Helvetica" w:hAnsi="Helvetica" w:cs="Helvetica"/>
+        </w:rPr>
+        <w:t xml:space="preserve"> news stations </w:t>
+      </w:r>
+      <w:r>
+        <w:rPr>
+          <w:rFonts w:ascii="Helvetica" w:hAnsi="Helvetica" w:cs="Helvetica"/>
+        </w:rPr>
+        <w:t>across the country</w:t>
+      </w:r>
+      <w:r>
+        <w:rPr>
+          <w:rFonts w:ascii="Helvetica" w:hAnsi="Helvetica" w:cs="Helvetica"/>
+        </w:rPr>
+        <w:t xml:space="preserve">.  </w:t>
+      </w:r>
+      <w:r>
+        <w:rPr>
+          <w:rFonts w:ascii="Helvetica" w:hAnsi="Helvetica" w:cs="Helvetica"/>
+        </w:rPr>
+        <w:t>We combined this data with statistics on the size of the foreign-born population, using the</w:t>
+      </w:r>
+      <w:r>
+        <w:rPr>
+          <w:rFonts w:ascii="Helvetica" w:hAnsi="Helvetica" w:cs="Helvetica"/>
+        </w:rPr>
+        <w:t xml:space="preserve"> US Census data</w:t>
+      </w:r>
+      <w:r>
+        <w:rPr>
+          <w:rFonts w:ascii="Helvetica" w:hAnsi="Helvetica" w:cs="Helvetica"/>
+        </w:rPr>
+        <w:t xml:space="preserve"> (5-Year American Community Survey) in order to</w:t>
+      </w:r>
+      <w:r>
+        <w:rPr>
+          <w:rFonts w:ascii="Helvetica" w:hAnsi="Helvetica" w:cs="Helvetica"/>
+        </w:rPr>
+        <w:t xml:space="preserve"> evaluate the relationship between </w:t>
+      </w:r>
+      <w:r>
+        <w:rPr>
+          <w:rFonts w:ascii="Helvetica" w:hAnsi="Helvetica" w:cs="Helvetica"/>
+        </w:rPr>
+        <w:t>local</w:t>
+      </w:r>
+      <w:r>
+        <w:rPr>
+          <w:rFonts w:ascii="Helvetica" w:hAnsi="Helvetica" w:cs="Helvetica"/>
+        </w:rPr>
+        <w:t xml:space="preserve"> sentiment </w:t>
+      </w:r>
+      <w:r>
+        <w:rPr>
+          <w:rFonts w:ascii="Helvetica" w:hAnsi="Helvetica" w:cs="Helvetica"/>
+        </w:rPr>
+        <w:t xml:space="preserve">and the population characteristics.  </w:t>
+      </w:r>
+      <w:r>
+        <w:rPr>
+          <w:rFonts w:ascii="Helvetica" w:hAnsi="Helvetica" w:cs="Helvetica"/>
+        </w:rPr>
+        <w:t xml:space="preserve"> Tweets and their replies with foreign-born share of the population.   We may experiment with specific Twitter search terms like “immigrant” or the like.</w:t>
+      </w:r>
+      <w:r>
+        <w:rPr>
+          <w:rFonts w:ascii="Helvetica" w:hAnsi="Helvetica" w:cs="Helvetica"/>
+        </w:rPr>
+        <w:t xml:space="preserve">  In order to evaluate related angles, we attached other related data on hate crimes statistics and whether or not a geography had a so-called “sanctuary city”</w:t>
       </w:r>
     </w:p>
     <w:p>
@@ -440,6 +433,8 @@
         </w:rPr>
         <w:t>2. Replies to news stories - Sentiment</w:t>
       </w:r>
+      <w:bookmarkStart w:id="0" w:name="_GoBack"/>
+      <w:bookmarkEnd w:id="0"/>
     </w:p>
     <w:p>
       <w:pPr>
@@ -553,6 +548,12 @@
           <w:rFonts w:ascii="Helvetica" w:hAnsi="Helvetica" w:cs="Helvetica"/>
         </w:rPr>
         <w:t>1.  Census Survey Data</w:t>
+      </w:r>
+      <w:r>
+        <w:rPr>
+          <w:rFonts w:ascii="Helvetica" w:hAnsi="Helvetica" w:cs="Helvetica"/>
+        </w:rPr>
+        <w:t xml:space="preserve"> </w:t>
       </w:r>
     </w:p>
     <w:p>
@@ -874,19 +875,6 @@
         <w:t>2.  Crime Data</w:t>
       </w:r>
     </w:p>
-    <w:p>
-      <w:pPr>
-        <w:rPr>
-          <w:rFonts w:ascii="Helvetica" w:hAnsi="Helvetica" w:cs="Helvetica"/>
-        </w:rPr>
-      </w:pPr>
-      <w:r>
-        <w:rPr>
-          <w:rFonts w:ascii="Helvetica" w:hAnsi="Helvetica" w:cs="Helvetica"/>
-        </w:rPr>
-        <w:t>3.  Whatever</w:t>
-      </w:r>
-    </w:p>
     <w:p/>
     <w:p>
       <w:r>
@@ -919,8 +907,6 @@
       <w:r>
         <w:t xml:space="preserve">Also practice on Git </w:t>
       </w:r>
-      <w:bookmarkStart w:id="0" w:name="_GoBack"/>
-      <w:bookmarkEnd w:id="0"/>
     </w:p>
     <w:sectPr>
       <w:pgSz w:w="12240" w:h="15840"/>

</xml_diff>